<commit_message>
arrange net_settings and security info. Add spring http adv map
</commit_message>
<xml_diff>
--- a/BUILD_TEST_LOG/PROXIES AND NET SETTINGS/Net Settings and HandyCache.docx
+++ b/BUILD_TEST_LOG/PROXIES AND NET SETTINGS/Net Settings and HandyCache.docx
@@ -50,16 +50,20 @@
         </w:rPr>
         <w:t xml:space="preserve"> Settings.docx</w:t>
       </w:r>
-    </w:p>
-    <w:p>
-      <w:pPr>
-        <w:rPr>
-          <w:lang w:val="en-US"/>
-        </w:rPr>
-      </w:pPr>
-      <w:proofErr w:type="spellStart"/>
-      <w:r>
-        <w:rPr>
+      <w:bookmarkStart w:id="0" w:name="_GoBack"/>
+      <w:bookmarkEnd w:id="0"/>
+    </w:p>
+    <w:p>
+      <w:pPr>
+        <w:rPr>
+          <w:b/>
+          <w:lang w:val="en-US"/>
+        </w:rPr>
+      </w:pPr>
+      <w:proofErr w:type="spellStart"/>
+      <w:r>
+        <w:rPr>
+          <w:b/>
           <w:lang w:val="en-US"/>
         </w:rPr>
         <w:t>Handycache</w:t>
@@ -67,6 +71,7 @@
       <w:proofErr w:type="spellEnd"/>
       <w:r>
         <w:rPr>
+          <w:b/>
           <w:lang w:val="en-US"/>
         </w:rPr>
         <w:t xml:space="preserve"> permission must be sufficient!</w:t>
@@ -372,8 +377,6 @@
           <w:lang w:val="en-US"/>
         </w:rPr>
       </w:pPr>
-      <w:bookmarkStart w:id="0" w:name="_GoBack"/>
-      <w:bookmarkEnd w:id="0"/>
       <w:r>
         <w:rPr>
           <w:lang w:val="en-US"/>

</xml_diff>